<commit_message>
updated class and erd diagram with subcategories
</commit_message>
<xml_diff>
--- a/!Documents/ZPI-projekt.docx
+++ b/!Documents/ZPI-projekt.docx
@@ -2095,10 +2095,10 @@
           <w:sz w:val="24"/>
         </w:rPr>
         <w:drawing>
-          <wp:inline distT="0" distB="0" distL="0" distR="0" wp14:anchorId="04A1F66F" wp14:editId="5477C495">
-            <wp:extent cx="5760720" cy="3018427"/>
+          <wp:inline distT="0" distB="0" distL="0" distR="0">
+            <wp:extent cx="5753100" cy="2343150"/>
             <wp:effectExtent l="0" t="0" r="0" b="0"/>
-            <wp:docPr id="3" name="Obraz 3"/>
+            <wp:docPr id="2" name="Obraz 2"/>
             <wp:cNvGraphicFramePr>
               <a:graphicFrameLocks xmlns:a="http://schemas.openxmlformats.org/drawingml/2006/main" noChangeAspect="1"/>
             </wp:cNvGraphicFramePr>
@@ -2106,7 +2106,7 @@
               <a:graphicData uri="http://schemas.openxmlformats.org/drawingml/2006/picture">
                 <pic:pic xmlns:pic="http://schemas.openxmlformats.org/drawingml/2006/picture">
                   <pic:nvPicPr>
-                    <pic:cNvPr id="0" name="Picture 3"/>
+                    <pic:cNvPr id="0" name="Picture 1"/>
                     <pic:cNvPicPr>
                       <a:picLocks noChangeAspect="1" noChangeArrowheads="1"/>
                     </pic:cNvPicPr>
@@ -2127,7 +2127,7 @@
                   <pic:spPr bwMode="auto">
                     <a:xfrm>
                       <a:off x="0" y="0"/>
-                      <a:ext cx="5760720" cy="3018427"/>
+                      <a:ext cx="5753100" cy="2343150"/>
                     </a:xfrm>
                     <a:prstGeom prst="rect">
                       <a:avLst/>
@@ -2203,15 +2203,23 @@
           <w:sz w:val="24"/>
         </w:rPr>
       </w:pPr>
+    </w:p>
+    <w:p>
+      <w:pPr>
+        <w:rPr>
+          <w:b/>
+          <w:sz w:val="24"/>
+        </w:rPr>
+      </w:pPr>
       <w:r>
         <w:rPr>
           <w:noProof/>
         </w:rPr>
         <w:drawing>
           <wp:inline distT="0" distB="0" distL="0" distR="0">
-            <wp:extent cx="5791200" cy="2790825"/>
+            <wp:extent cx="5753100" cy="2143125"/>
             <wp:effectExtent l="0" t="0" r="0" b="9525"/>
-            <wp:docPr id="4" name="Obraz 4"/>
+            <wp:docPr id="5" name="Obraz 5"/>
             <wp:cNvGraphicFramePr>
               <a:graphicFrameLocks xmlns:a="http://schemas.openxmlformats.org/drawingml/2006/main" noChangeAspect="1"/>
             </wp:cNvGraphicFramePr>
@@ -2219,13 +2227,13 @@
               <a:graphicData uri="http://schemas.openxmlformats.org/drawingml/2006/picture">
                 <pic:pic xmlns:pic="http://schemas.openxmlformats.org/drawingml/2006/picture">
                   <pic:nvPicPr>
-                    <pic:cNvPr id="0" name="Picture 4"/>
+                    <pic:cNvPr id="0" name="Picture 2"/>
                     <pic:cNvPicPr>
                       <a:picLocks noChangeAspect="1" noChangeArrowheads="1"/>
                     </pic:cNvPicPr>
                   </pic:nvPicPr>
                   <pic:blipFill>
-                    <a:blip r:embed="rId12">
+                    <a:blip r:embed="rId12" cstate="print">
                       <a:extLst>
                         <a:ext uri="{28A0092B-C50C-407E-A947-70E740481C1C}">
                           <a14:useLocalDpi xmlns:a14="http://schemas.microsoft.com/office/drawing/2010/main" val="0"/>
@@ -2240,7 +2248,7 @@
                   <pic:spPr bwMode="auto">
                     <a:xfrm>
                       <a:off x="0" y="0"/>
-                      <a:ext cx="5791200" cy="2790825"/>
+                      <a:ext cx="5753100" cy="2143125"/>
                     </a:xfrm>
                     <a:prstGeom prst="rect">
                       <a:avLst/>
@@ -2256,6 +2264,22 @@
           </wp:inline>
         </w:drawing>
       </w:r>
+    </w:p>
+    <w:p>
+      <w:pPr>
+        <w:rPr>
+          <w:b/>
+          <w:sz w:val="24"/>
+        </w:rPr>
+      </w:pPr>
+    </w:p>
+    <w:p>
+      <w:pPr>
+        <w:rPr>
+          <w:b/>
+          <w:sz w:val="24"/>
+        </w:rPr>
+      </w:pPr>
       <w:bookmarkStart w:id="0" w:name="_GoBack"/>
       <w:bookmarkEnd w:id="0"/>
     </w:p>
@@ -3263,7 +3287,7 @@
 </file>
 
 <file path=customXml/itemProps1.xml><?xml version="1.0" encoding="utf-8"?>
-<ds:datastoreItem xmlns:ds="http://schemas.openxmlformats.org/officeDocument/2006/customXml" ds:itemID="{BA1AE27C-8B33-41AE-9BD5-0948CFE6CC7C}">
+<ds:datastoreItem xmlns:ds="http://schemas.openxmlformats.org/officeDocument/2006/customXml" ds:itemID="{769C2901-AED4-4CD0-A044-FE945B235981}">
   <ds:schemaRefs>
     <ds:schemaRef ds:uri="http://schemas.openxmlformats.org/officeDocument/2006/bibliography"/>
   </ds:schemaRefs>

</xml_diff>